<commit_message>
Created an interactable bed. Upon interaction the player will enter the bed and have their state will be changed. Player has restricted movement based on state.
</commit_message>
<xml_diff>
--- a/Documents/Something-In-The-Closet_Concept.docx
+++ b/Documents/Something-In-The-Closet_Concept.docx
@@ -549,140 +549,104 @@
         </w:rPr>
         <w:t>Resources</w:t>
       </w:r>
-    </w:p>
-    <w:p>
-      <w:pPr>
-        <w:pStyle w:val="ListParagraph"/>
-        <w:numPr>
-          <w:ilvl w:val="0"/>
-          <w:numId w:val="1"/>
-        </w:numPr>
-      </w:pPr>
-      <w:r>
-        <w:t>Make monster pawn.</w:t>
-      </w:r>
-    </w:p>
-    <w:p>
-      <w:pPr>
-        <w:pStyle w:val="ListParagraph"/>
-        <w:numPr>
-          <w:ilvl w:val="0"/>
-          <w:numId w:val="1"/>
-        </w:numPr>
-      </w:pPr>
-      <w:r>
-        <w:t>Make monster navigation function.</w:t>
-      </w:r>
-    </w:p>
-    <w:p>
-      <w:pPr>
-        <w:pStyle w:val="ListParagraph"/>
-        <w:numPr>
-          <w:ilvl w:val="0"/>
-          <w:numId w:val="1"/>
-        </w:numPr>
-      </w:pPr>
-      <w:r>
-        <w:t>Allow user to enter the bed and become “safe”.</w:t>
-      </w:r>
-    </w:p>
-    <w:p>
-      <w:pPr>
-        <w:pStyle w:val="ListParagraph"/>
-        <w:numPr>
-          <w:ilvl w:val="0"/>
-          <w:numId w:val="1"/>
-        </w:numPr>
-      </w:pPr>
-      <w:r>
-        <w:t xml:space="preserve">Implement monster triggers based on interaction events. </w:t>
-      </w:r>
-    </w:p>
-    <w:p>
-      <w:pPr>
-        <w:pStyle w:val="ListParagraph"/>
-        <w:numPr>
-          <w:ilvl w:val="0"/>
-          <w:numId w:val="1"/>
-        </w:numPr>
-      </w:pPr>
-      <w:r>
-        <w:t xml:space="preserve">Main menu. </w:t>
-      </w:r>
-    </w:p>
-    <w:p>
-      <w:pPr>
-        <w:pStyle w:val="ListParagraph"/>
-        <w:numPr>
-          <w:ilvl w:val="0"/>
-          <w:numId w:val="1"/>
-        </w:numPr>
-      </w:pPr>
-      <w:r>
-        <w:t>Pause menu.</w:t>
-      </w:r>
-    </w:p>
-    <w:p>
-      <w:pPr>
-        <w:pStyle w:val="ListParagraph"/>
-        <w:numPr>
-          <w:ilvl w:val="0"/>
-          <w:numId w:val="1"/>
-        </w:numPr>
-      </w:pPr>
-      <w:r>
-        <w:t xml:space="preserve">Implement player HUD. </w:t>
-      </w:r>
-    </w:p>
-    <w:p>
-      <w:pPr>
-        <w:pStyle w:val="ListParagraph"/>
-        <w:numPr>
-          <w:ilvl w:val="0"/>
-          <w:numId w:val="1"/>
-        </w:numPr>
-      </w:pPr>
-      <w:r>
-        <w:t xml:space="preserve">User being able to move under the covers and peak. </w:t>
-      </w:r>
-    </w:p>
-    <w:p>
-      <w:pPr>
-        <w:pStyle w:val="ListParagraph"/>
-        <w:numPr>
-          <w:ilvl w:val="0"/>
-          <w:numId w:val="1"/>
-        </w:numPr>
-      </w:pPr>
-      <w:r>
-        <w:t xml:space="preserve">Cinematic implementation. </w:t>
-      </w:r>
-    </w:p>
-    <w:p>
-      <w:pPr>
-        <w:pStyle w:val="ListParagraph"/>
-        <w:numPr>
-          <w:ilvl w:val="0"/>
-          <w:numId w:val="1"/>
-        </w:numPr>
-      </w:pPr>
-      <w:r>
-        <w:t xml:space="preserve">Game over state implementation. </w:t>
-      </w:r>
-    </w:p>
-    <w:p>
-      <w:pPr>
-        <w:pStyle w:val="ListParagraph"/>
-        <w:numPr>
-          <w:ilvl w:val="0"/>
-          <w:numId w:val="1"/>
-        </w:numPr>
-      </w:pPr>
-      <w:r>
-        <w:t xml:space="preserve">Update models and art. </w:t>
-      </w:r>
       <w:bookmarkStart w:id="0" w:name="_GoBack"/>
       <w:bookmarkEnd w:id="0"/>
+    </w:p>
+    <w:p>
+      <w:pPr>
+        <w:pStyle w:val="ListParagraph"/>
+        <w:numPr>
+          <w:ilvl w:val="0"/>
+          <w:numId w:val="1"/>
+        </w:numPr>
+      </w:pPr>
+      <w:r>
+        <w:t xml:space="preserve">Implement monster triggers based on interaction events. </w:t>
+      </w:r>
+    </w:p>
+    <w:p>
+      <w:pPr>
+        <w:pStyle w:val="ListParagraph"/>
+        <w:numPr>
+          <w:ilvl w:val="0"/>
+          <w:numId w:val="1"/>
+        </w:numPr>
+      </w:pPr>
+      <w:r>
+        <w:t xml:space="preserve">Main menu. </w:t>
+      </w:r>
+    </w:p>
+    <w:p>
+      <w:pPr>
+        <w:pStyle w:val="ListParagraph"/>
+        <w:numPr>
+          <w:ilvl w:val="0"/>
+          <w:numId w:val="1"/>
+        </w:numPr>
+      </w:pPr>
+      <w:r>
+        <w:t>Pause menu.</w:t>
+      </w:r>
+    </w:p>
+    <w:p>
+      <w:pPr>
+        <w:pStyle w:val="ListParagraph"/>
+        <w:numPr>
+          <w:ilvl w:val="0"/>
+          <w:numId w:val="1"/>
+        </w:numPr>
+      </w:pPr>
+      <w:r>
+        <w:t xml:space="preserve">Implement player HUD. </w:t>
+      </w:r>
+    </w:p>
+    <w:p>
+      <w:pPr>
+        <w:pStyle w:val="ListParagraph"/>
+        <w:numPr>
+          <w:ilvl w:val="0"/>
+          <w:numId w:val="1"/>
+        </w:numPr>
+      </w:pPr>
+      <w:r>
+        <w:t xml:space="preserve">User being able to move under the covers and peak. </w:t>
+      </w:r>
+    </w:p>
+    <w:p>
+      <w:pPr>
+        <w:pStyle w:val="ListParagraph"/>
+        <w:numPr>
+          <w:ilvl w:val="0"/>
+          <w:numId w:val="1"/>
+        </w:numPr>
+      </w:pPr>
+      <w:r>
+        <w:t xml:space="preserve">Cinematic implementation. </w:t>
+      </w:r>
+    </w:p>
+    <w:p>
+      <w:pPr>
+        <w:pStyle w:val="ListParagraph"/>
+        <w:numPr>
+          <w:ilvl w:val="0"/>
+          <w:numId w:val="1"/>
+        </w:numPr>
+      </w:pPr>
+      <w:r>
+        <w:t xml:space="preserve">Game over state implementation. </w:t>
+      </w:r>
+    </w:p>
+    <w:p>
+      <w:pPr>
+        <w:pStyle w:val="ListParagraph"/>
+        <w:numPr>
+          <w:ilvl w:val="0"/>
+          <w:numId w:val="1"/>
+        </w:numPr>
+      </w:pPr>
+      <w:r>
+        <w:t xml:space="preserve">Update models and art. </w:t>
+      </w:r>
     </w:p>
     <w:sectPr>
       <w:pgSz w:w="12240" w:h="15840"/>

</xml_diff>

<commit_message>
Converted custom AI task blueprint into C++. Updated project build file to contain necessary APIs.
</commit_message>
<xml_diff>
--- a/Documents/Something-In-The-Closet_Concept.docx
+++ b/Documents/Something-In-The-Closet_Concept.docx
@@ -421,7 +421,12 @@
         </w:numPr>
       </w:pPr>
       <w:r>
-        <w:t>Room ambience</w:t>
+        <w:t>R</w:t>
+      </w:r>
+      <w:bookmarkStart w:id="0" w:name="_GoBack"/>
+      <w:bookmarkEnd w:id="0"/>
+      <w:r>
+        <w:t>oom ambience</w:t>
       </w:r>
     </w:p>
     <w:p>
@@ -549,8 +554,6 @@
         </w:rPr>
         <w:t>Resources</w:t>
       </w:r>
-      <w:bookmarkStart w:id="0" w:name="_GoBack"/>
-      <w:bookmarkEnd w:id="0"/>
     </w:p>
     <w:p>
       <w:pPr>
@@ -562,6 +565,18 @@
       </w:pPr>
       <w:r>
         <w:t xml:space="preserve">Implement monster triggers based on interaction events. </w:t>
+      </w:r>
+    </w:p>
+    <w:p>
+      <w:pPr>
+        <w:pStyle w:val="ListParagraph"/>
+        <w:numPr>
+          <w:ilvl w:val="1"/>
+          <w:numId w:val="1"/>
+        </w:numPr>
+      </w:pPr>
+      <w:r>
+        <w:t>Now that base functionality is present, swap over to C++ classes.</w:t>
       </w:r>
     </w:p>
     <w:p>

</xml_diff>

<commit_message>
Reorganized C++ files into a better folder structure. Implemented in-game HUD features - Warning overlay as the player gets close to the monster, ability to look at items in the room and have them pop up on the screen + pause the game.
</commit_message>
<xml_diff>
--- a/Documents/Something-In-The-Closet_Concept.docx
+++ b/Documents/Something-In-The-Closet_Concept.docx
@@ -1,6 +1,6 @@
 
 <file path=word/document.xml><?xml version="1.0" encoding="utf-8"?>
-<w:document xmlns:wpc="http://schemas.microsoft.com/office/word/2010/wordprocessingCanvas" xmlns:cx="http://schemas.microsoft.com/office/drawing/2014/chartex" xmlns:cx1="http://schemas.microsoft.com/office/drawing/2015/9/8/chartex" xmlns:cx2="http://schemas.microsoft.com/office/drawing/2015/10/21/chartex" xmlns:cx3="http://schemas.microsoft.com/office/drawing/2016/5/9/chartex" xmlns:cx4="http://schemas.microsoft.com/office/drawing/2016/5/10/chartex" xmlns:cx5="http://schemas.microsoft.com/office/drawing/2016/5/11/chartex" xmlns:cx6="http://schemas.microsoft.com/office/drawing/2016/5/12/chartex" xmlns:cx7="http://schemas.microsoft.com/office/drawing/2016/5/13/chartex" xmlns:cx8="http://schemas.microsoft.com/office/drawing/2016/5/14/chartex" xmlns:mc="http://schemas.openxmlformats.org/markup-compatibility/2006" xmlns:aink="http://schemas.microsoft.com/office/drawing/2016/ink" xmlns:o="urn:schemas-microsoft-com:office:office" xmlns:r="http://schemas.openxmlformats.org/officeDocument/2006/relationships" xmlns:m="http://schemas.openxmlformats.org/officeDocument/2006/math" xmlns:v="urn:schemas-microsoft-com:vml" xmlns:wp14="http://schemas.microsoft.com/office/word/2010/wordprocessingDrawing" xmlns:wp="http://schemas.openxmlformats.org/drawingml/2006/wordprocessingDrawing" xmlns:w10="urn:schemas-microsoft-com:office:word" xmlns:w="http://schemas.openxmlformats.org/wordprocessingml/2006/main" xmlns:w14="http://schemas.microsoft.com/office/word/2010/wordml" xmlns:w15="http://schemas.microsoft.com/office/word/2012/wordml" xmlns:w16se="http://schemas.microsoft.com/office/word/2015/wordml/symex" xmlns:wpg="http://schemas.microsoft.com/office/word/2010/wordprocessingGroup" xmlns:wpi="http://schemas.microsoft.com/office/word/2010/wordprocessingInk" xmlns:wne="http://schemas.microsoft.com/office/word/2006/wordml" xmlns:wps="http://schemas.microsoft.com/office/word/2010/wordprocessingShape" mc:Ignorable="w14 w15 w16se wp14">
+<w:document xmlns:wpc="http://schemas.microsoft.com/office/word/2010/wordprocessingCanvas" xmlns:cx="http://schemas.microsoft.com/office/drawing/2014/chartex" xmlns:cx1="http://schemas.microsoft.com/office/drawing/2015/9/8/chartex" xmlns:cx2="http://schemas.microsoft.com/office/drawing/2015/10/21/chartex" xmlns:cx3="http://schemas.microsoft.com/office/drawing/2016/5/9/chartex" xmlns:cx4="http://schemas.microsoft.com/office/drawing/2016/5/10/chartex" xmlns:cx5="http://schemas.microsoft.com/office/drawing/2016/5/11/chartex" xmlns:cx6="http://schemas.microsoft.com/office/drawing/2016/5/12/chartex" xmlns:cx7="http://schemas.microsoft.com/office/drawing/2016/5/13/chartex" xmlns:cx8="http://schemas.microsoft.com/office/drawing/2016/5/14/chartex" xmlns:mc="http://schemas.openxmlformats.org/markup-compatibility/2006" xmlns:aink="http://schemas.microsoft.com/office/drawing/2016/ink" xmlns:am3d="http://schemas.microsoft.com/office/drawing/2017/model3d" xmlns:o="urn:schemas-microsoft-com:office:office" xmlns:r="http://schemas.openxmlformats.org/officeDocument/2006/relationships" xmlns:m="http://schemas.openxmlformats.org/officeDocument/2006/math" xmlns:v="urn:schemas-microsoft-com:vml" xmlns:wp14="http://schemas.microsoft.com/office/word/2010/wordprocessingDrawing" xmlns:wp="http://schemas.openxmlformats.org/drawingml/2006/wordprocessingDrawing" xmlns:w10="urn:schemas-microsoft-com:office:word" xmlns:w="http://schemas.openxmlformats.org/wordprocessingml/2006/main" xmlns:w14="http://schemas.microsoft.com/office/word/2010/wordml" xmlns:w15="http://schemas.microsoft.com/office/word/2012/wordml" xmlns:w16se="http://schemas.microsoft.com/office/word/2015/wordml/symex" xmlns:wpg="http://schemas.microsoft.com/office/word/2010/wordprocessingGroup" xmlns:wpi="http://schemas.microsoft.com/office/word/2010/wordprocessingInk" xmlns:wne="http://schemas.microsoft.com/office/word/2006/wordml" xmlns:wps="http://schemas.microsoft.com/office/word/2010/wordprocessingShape" mc:Ignorable="w14 w15 w16se wp14">
   <w:body>
     <w:p>
       <w:pPr>
@@ -421,12 +421,7 @@
         </w:numPr>
       </w:pPr>
       <w:r>
-        <w:t>R</w:t>
-      </w:r>
-      <w:bookmarkStart w:id="0" w:name="_GoBack"/>
-      <w:bookmarkEnd w:id="0"/>
-      <w:r>
-        <w:t>oom ambience</w:t>
+        <w:t>Room ambience</w:t>
       </w:r>
     </w:p>
     <w:p>
@@ -564,7 +559,7 @@
         </w:numPr>
       </w:pPr>
       <w:r>
-        <w:t xml:space="preserve">Implement monster triggers based on interaction events. </w:t>
+        <w:t xml:space="preserve">Implement player HUD. </w:t>
       </w:r>
     </w:p>
     <w:p>
@@ -576,44 +571,10 @@
         </w:numPr>
       </w:pPr>
       <w:r>
-        <w:t>Now that base functionality is present, swap over to C++ classes.</w:t>
-      </w:r>
-    </w:p>
-    <w:p>
-      <w:pPr>
-        <w:pStyle w:val="ListParagraph"/>
-        <w:numPr>
-          <w:ilvl w:val="0"/>
-          <w:numId w:val="1"/>
-        </w:numPr>
-      </w:pPr>
-      <w:r>
-        <w:t xml:space="preserve">Main menu. </w:t>
-      </w:r>
-    </w:p>
-    <w:p>
-      <w:pPr>
-        <w:pStyle w:val="ListParagraph"/>
-        <w:numPr>
-          <w:ilvl w:val="0"/>
-          <w:numId w:val="1"/>
-        </w:numPr>
-      </w:pPr>
-      <w:r>
-        <w:t>Pause menu.</w:t>
-      </w:r>
-    </w:p>
-    <w:p>
-      <w:pPr>
-        <w:pStyle w:val="ListParagraph"/>
-        <w:numPr>
-          <w:ilvl w:val="0"/>
-          <w:numId w:val="1"/>
-        </w:numPr>
-      </w:pPr>
-      <w:r>
-        <w:t xml:space="preserve">Implement player HUD. </w:t>
-      </w:r>
+        <w:t>Pause menu</w:t>
+      </w:r>
+      <w:bookmarkStart w:id="0" w:name="_GoBack"/>
+      <w:bookmarkEnd w:id="0"/>
     </w:p>
     <w:p>
       <w:pPr>
@@ -674,7 +635,7 @@
 </file>
 
 <file path=word/numbering.xml><?xml version="1.0" encoding="utf-8"?>
-<w:numbering xmlns:wpc="http://schemas.microsoft.com/office/word/2010/wordprocessingCanvas" xmlns:cx="http://schemas.microsoft.com/office/drawing/2014/chartex" xmlns:cx1="http://schemas.microsoft.com/office/drawing/2015/9/8/chartex" xmlns:cx2="http://schemas.microsoft.com/office/drawing/2015/10/21/chartex" xmlns:cx3="http://schemas.microsoft.com/office/drawing/2016/5/9/chartex" xmlns:cx4="http://schemas.microsoft.com/office/drawing/2016/5/10/chartex" xmlns:cx5="http://schemas.microsoft.com/office/drawing/2016/5/11/chartex" xmlns:cx6="http://schemas.microsoft.com/office/drawing/2016/5/12/chartex" xmlns:cx7="http://schemas.microsoft.com/office/drawing/2016/5/13/chartex" xmlns:cx8="http://schemas.microsoft.com/office/drawing/2016/5/14/chartex" xmlns:mc="http://schemas.openxmlformats.org/markup-compatibility/2006" xmlns:aink="http://schemas.microsoft.com/office/drawing/2016/ink" xmlns:o="urn:schemas-microsoft-com:office:office" xmlns:r="http://schemas.openxmlformats.org/officeDocument/2006/relationships" xmlns:m="http://schemas.openxmlformats.org/officeDocument/2006/math" xmlns:v="urn:schemas-microsoft-com:vml" xmlns:wp14="http://schemas.microsoft.com/office/word/2010/wordprocessingDrawing" xmlns:wp="http://schemas.openxmlformats.org/drawingml/2006/wordprocessingDrawing" xmlns:w10="urn:schemas-microsoft-com:office:word" xmlns:w="http://schemas.openxmlformats.org/wordprocessingml/2006/main" xmlns:w14="http://schemas.microsoft.com/office/word/2010/wordml" xmlns:w15="http://schemas.microsoft.com/office/word/2012/wordml" xmlns:w16se="http://schemas.microsoft.com/office/word/2015/wordml/symex" xmlns:wpg="http://schemas.microsoft.com/office/word/2010/wordprocessingGroup" xmlns:wpi="http://schemas.microsoft.com/office/word/2010/wordprocessingInk" xmlns:wne="http://schemas.microsoft.com/office/word/2006/wordml" xmlns:wps="http://schemas.microsoft.com/office/word/2010/wordprocessingShape" mc:Ignorable="w14 w15 w16se wp14">
+<w:numbering xmlns:wpc="http://schemas.microsoft.com/office/word/2010/wordprocessingCanvas" xmlns:cx="http://schemas.microsoft.com/office/drawing/2014/chartex" xmlns:cx1="http://schemas.microsoft.com/office/drawing/2015/9/8/chartex" xmlns:cx2="http://schemas.microsoft.com/office/drawing/2015/10/21/chartex" xmlns:cx3="http://schemas.microsoft.com/office/drawing/2016/5/9/chartex" xmlns:cx4="http://schemas.microsoft.com/office/drawing/2016/5/10/chartex" xmlns:cx5="http://schemas.microsoft.com/office/drawing/2016/5/11/chartex" xmlns:cx6="http://schemas.microsoft.com/office/drawing/2016/5/12/chartex" xmlns:cx7="http://schemas.microsoft.com/office/drawing/2016/5/13/chartex" xmlns:cx8="http://schemas.microsoft.com/office/drawing/2016/5/14/chartex" xmlns:mc="http://schemas.openxmlformats.org/markup-compatibility/2006" xmlns:aink="http://schemas.microsoft.com/office/drawing/2016/ink" xmlns:am3d="http://schemas.microsoft.com/office/drawing/2017/model3d" xmlns:o="urn:schemas-microsoft-com:office:office" xmlns:r="http://schemas.openxmlformats.org/officeDocument/2006/relationships" xmlns:m="http://schemas.openxmlformats.org/officeDocument/2006/math" xmlns:v="urn:schemas-microsoft-com:vml" xmlns:wp14="http://schemas.microsoft.com/office/word/2010/wordprocessingDrawing" xmlns:wp="http://schemas.openxmlformats.org/drawingml/2006/wordprocessingDrawing" xmlns:w10="urn:schemas-microsoft-com:office:word" xmlns:w="http://schemas.openxmlformats.org/wordprocessingml/2006/main" xmlns:w14="http://schemas.microsoft.com/office/word/2010/wordml" xmlns:w15="http://schemas.microsoft.com/office/word/2012/wordml" xmlns:w16se="http://schemas.microsoft.com/office/word/2015/wordml/symex" xmlns:wpg="http://schemas.microsoft.com/office/word/2010/wordprocessingGroup" xmlns:wpi="http://schemas.microsoft.com/office/word/2010/wordprocessingInk" xmlns:wne="http://schemas.microsoft.com/office/word/2006/wordml" xmlns:wps="http://schemas.microsoft.com/office/word/2010/wordprocessingShape" mc:Ignorable="w14 w15 w16se wp14">
   <w:abstractNum w:abstractNumId="0" w15:restartNumberingAfterBreak="0">
     <w:nsid w:val="2D73454E"/>
     <w:multiLevelType w:val="hybridMultilevel"/>
@@ -810,7 +771,7 @@
       </w:pPr>
     </w:pPrDefault>
   </w:docDefaults>
-  <w:latentStyles w:defLockedState="0" w:defUIPriority="99" w:defSemiHidden="0" w:defUnhideWhenUsed="0" w:defQFormat="0" w:count="374">
+  <w:latentStyles w:defLockedState="0" w:defUIPriority="99" w:defSemiHidden="0" w:defUnhideWhenUsed="0" w:defQFormat="0" w:count="375">
     <w:lsdException w:name="Normal" w:uiPriority="0" w:qFormat="1"/>
     <w:lsdException w:name="heading 1" w:uiPriority="9" w:qFormat="1"/>
     <w:lsdException w:name="heading 2" w:semiHidden="1" w:uiPriority="9" w:unhideWhenUsed="1" w:qFormat="1"/>
@@ -916,7 +877,6 @@
     <w:lsdException w:name="HTML Sample" w:semiHidden="1" w:unhideWhenUsed="1"/>
     <w:lsdException w:name="HTML Typewriter" w:semiHidden="1" w:unhideWhenUsed="1"/>
     <w:lsdException w:name="HTML Variable" w:semiHidden="1" w:unhideWhenUsed="1"/>
-    <w:lsdException w:name="Normal Table" w:semiHidden="1" w:unhideWhenUsed="1"/>
     <w:lsdException w:name="annotation subject" w:semiHidden="1" w:unhideWhenUsed="1"/>
     <w:lsdException w:name="No List" w:semiHidden="1" w:unhideWhenUsed="1"/>
     <w:lsdException w:name="Outline List 1" w:semiHidden="1" w:unhideWhenUsed="1"/>
@@ -963,10 +923,8 @@
     <w:lsdException w:name="Table Subtle 2" w:semiHidden="1" w:unhideWhenUsed="1"/>
     <w:lsdException w:name="Table Web 1" w:semiHidden="1" w:unhideWhenUsed="1"/>
     <w:lsdException w:name="Table Web 2" w:semiHidden="1" w:unhideWhenUsed="1"/>
-    <w:lsdException w:name="Table Web 3" w:semiHidden="1" w:unhideWhenUsed="1"/>
     <w:lsdException w:name="Balloon Text" w:semiHidden="1" w:unhideWhenUsed="1"/>
     <w:lsdException w:name="Table Grid" w:uiPriority="39"/>
-    <w:lsdException w:name="Table Theme" w:semiHidden="1" w:unhideWhenUsed="1"/>
     <w:lsdException w:name="Placeholder Text" w:semiHidden="1"/>
     <w:lsdException w:name="No Spacing" w:uiPriority="1" w:qFormat="1"/>
     <w:lsdException w:name="Light Shading" w:uiPriority="60"/>
@@ -1185,6 +1143,7 @@
     <w:lsdException w:name="Mention" w:semiHidden="1" w:unhideWhenUsed="1"/>
     <w:lsdException w:name="Smart Hyperlink" w:semiHidden="1" w:unhideWhenUsed="1"/>
     <w:lsdException w:name="Hashtag" w:semiHidden="1" w:unhideWhenUsed="1"/>
+    <w:lsdException w:name="Unresolved Mention" w:semiHidden="1" w:unhideWhenUsed="1"/>
   </w:latentStyles>
   <w:style w:type="paragraph" w:default="1" w:styleId="Normal">
     <w:name w:val="Normal"/>

</xml_diff>

<commit_message>
Reworked player camera controls to work for when the player is in bed. Added ambience and upgrade the "Bedroom" level to be somewhat spooky. Players will now see a quick sequence when entering the bed.
</commit_message>
<xml_diff>
--- a/Documents/Something-In-The-Closet_Concept.docx
+++ b/Documents/Something-In-The-Closet_Concept.docx
@@ -1,6 +1,6 @@
 
 <file path=word/document.xml><?xml version="1.0" encoding="utf-8"?>
-<w:document xmlns:wpc="http://schemas.microsoft.com/office/word/2010/wordprocessingCanvas" xmlns:cx="http://schemas.microsoft.com/office/drawing/2014/chartex" xmlns:cx1="http://schemas.microsoft.com/office/drawing/2015/9/8/chartex" xmlns:cx2="http://schemas.microsoft.com/office/drawing/2015/10/21/chartex" xmlns:cx3="http://schemas.microsoft.com/office/drawing/2016/5/9/chartex" xmlns:cx4="http://schemas.microsoft.com/office/drawing/2016/5/10/chartex" xmlns:cx5="http://schemas.microsoft.com/office/drawing/2016/5/11/chartex" xmlns:cx6="http://schemas.microsoft.com/office/drawing/2016/5/12/chartex" xmlns:cx7="http://schemas.microsoft.com/office/drawing/2016/5/13/chartex" xmlns:cx8="http://schemas.microsoft.com/office/drawing/2016/5/14/chartex" xmlns:mc="http://schemas.openxmlformats.org/markup-compatibility/2006" xmlns:aink="http://schemas.microsoft.com/office/drawing/2016/ink" xmlns:am3d="http://schemas.microsoft.com/office/drawing/2017/model3d" xmlns:o="urn:schemas-microsoft-com:office:office" xmlns:r="http://schemas.openxmlformats.org/officeDocument/2006/relationships" xmlns:m="http://schemas.openxmlformats.org/officeDocument/2006/math" xmlns:v="urn:schemas-microsoft-com:vml" xmlns:wp14="http://schemas.microsoft.com/office/word/2010/wordprocessingDrawing" xmlns:wp="http://schemas.openxmlformats.org/drawingml/2006/wordprocessingDrawing" xmlns:w10="urn:schemas-microsoft-com:office:word" xmlns:w="http://schemas.openxmlformats.org/wordprocessingml/2006/main" xmlns:w14="http://schemas.microsoft.com/office/word/2010/wordml" xmlns:w15="http://schemas.microsoft.com/office/word/2012/wordml" xmlns:w16se="http://schemas.microsoft.com/office/word/2015/wordml/symex" xmlns:wpg="http://schemas.microsoft.com/office/word/2010/wordprocessingGroup" xmlns:wpi="http://schemas.microsoft.com/office/word/2010/wordprocessingInk" xmlns:wne="http://schemas.microsoft.com/office/word/2006/wordml" xmlns:wps="http://schemas.microsoft.com/office/word/2010/wordprocessingShape" mc:Ignorable="w14 w15 w16se wp14">
+<w:document xmlns:wpc="http://schemas.microsoft.com/office/word/2010/wordprocessingCanvas" xmlns:cx="http://schemas.microsoft.com/office/drawing/2014/chartex" xmlns:cx1="http://schemas.microsoft.com/office/drawing/2015/9/8/chartex" xmlns:cx2="http://schemas.microsoft.com/office/drawing/2015/10/21/chartex" xmlns:cx3="http://schemas.microsoft.com/office/drawing/2016/5/9/chartex" xmlns:cx4="http://schemas.microsoft.com/office/drawing/2016/5/10/chartex" xmlns:cx5="http://schemas.microsoft.com/office/drawing/2016/5/11/chartex" xmlns:cx6="http://schemas.microsoft.com/office/drawing/2016/5/12/chartex" xmlns:cx7="http://schemas.microsoft.com/office/drawing/2016/5/13/chartex" xmlns:cx8="http://schemas.microsoft.com/office/drawing/2016/5/14/chartex" xmlns:mc="http://schemas.openxmlformats.org/markup-compatibility/2006" xmlns:aink="http://schemas.microsoft.com/office/drawing/2016/ink" xmlns:am3d="http://schemas.microsoft.com/office/drawing/2017/model3d" xmlns:o="urn:schemas-microsoft-com:office:office" xmlns:r="http://schemas.openxmlformats.org/officeDocument/2006/relationships" xmlns:m="http://schemas.openxmlformats.org/officeDocument/2006/math" xmlns:v="urn:schemas-microsoft-com:vml" xmlns:wp14="http://schemas.microsoft.com/office/word/2010/wordprocessingDrawing" xmlns:wp="http://schemas.openxmlformats.org/drawingml/2006/wordprocessingDrawing" xmlns:w10="urn:schemas-microsoft-com:office:word" xmlns:w="http://schemas.openxmlformats.org/wordprocessingml/2006/main" xmlns:w14="http://schemas.microsoft.com/office/word/2010/wordml" xmlns:w15="http://schemas.microsoft.com/office/word/2012/wordml" xmlns:w16cid="http://schemas.microsoft.com/office/word/2016/wordml/cid" xmlns:w16se="http://schemas.microsoft.com/office/word/2015/wordml/symex" xmlns:wpg="http://schemas.microsoft.com/office/word/2010/wordprocessingGroup" xmlns:wpi="http://schemas.microsoft.com/office/word/2010/wordprocessingInk" xmlns:wne="http://schemas.microsoft.com/office/word/2006/wordml" xmlns:wps="http://schemas.microsoft.com/office/word/2010/wordprocessingShape" mc:Ignorable="w14 w15 w16se w16cid wp14">
   <w:body>
     <w:p>
       <w:pPr>
@@ -559,7 +559,19 @@
         </w:numPr>
       </w:pPr>
       <w:r>
-        <w:t xml:space="preserve">Implement player HUD. </w:t>
+        <w:t xml:space="preserve">User being able to move under the covers and peak. </w:t>
+      </w:r>
+    </w:p>
+    <w:p>
+      <w:pPr>
+        <w:pStyle w:val="ListParagraph"/>
+        <w:numPr>
+          <w:ilvl w:val="0"/>
+          <w:numId w:val="1"/>
+        </w:numPr>
+      </w:pPr>
+      <w:r>
+        <w:t>Make entering the bed a smoother transition</w:t>
       </w:r>
     </w:p>
     <w:p>
@@ -571,7 +583,7 @@
         </w:numPr>
       </w:pPr>
       <w:r>
-        <w:t>Pause menu</w:t>
+        <w:t>Done the sequencer now just needs adjustment.</w:t>
       </w:r>
       <w:bookmarkStart w:id="0" w:name="_GoBack"/>
       <w:bookmarkEnd w:id="0"/>
@@ -585,7 +597,7 @@
         </w:numPr>
       </w:pPr>
       <w:r>
-        <w:t xml:space="preserve">User being able to move under the covers and peak. </w:t>
+        <w:t>Add under cover visual effect.</w:t>
       </w:r>
     </w:p>
     <w:p>
@@ -610,6 +622,57 @@
       </w:pPr>
       <w:r>
         <w:t xml:space="preserve">Game over state implementation. </w:t>
+      </w:r>
+      <w:r>
+        <w:t>//Rethink this</w:t>
+      </w:r>
+    </w:p>
+    <w:p>
+      <w:pPr>
+        <w:pStyle w:val="ListParagraph"/>
+        <w:numPr>
+          <w:ilvl w:val="1"/>
+          <w:numId w:val="1"/>
+        </w:numPr>
+      </w:pPr>
+      <w:r>
+        <w:t>No game over, think more PT</w:t>
+      </w:r>
+    </w:p>
+    <w:p>
+      <w:pPr>
+        <w:pStyle w:val="ListParagraph"/>
+        <w:numPr>
+          <w:ilvl w:val="1"/>
+          <w:numId w:val="1"/>
+        </w:numPr>
+      </w:pPr>
+      <w:r>
+        <w:t>Negative effects to being seen by the monster</w:t>
+      </w:r>
+    </w:p>
+    <w:p>
+      <w:pPr>
+        <w:pStyle w:val="ListParagraph"/>
+        <w:numPr>
+          <w:ilvl w:val="1"/>
+          <w:numId w:val="1"/>
+        </w:numPr>
+      </w:pPr>
+      <w:r>
+        <w:t>Negative effects to being caught by the monster</w:t>
+      </w:r>
+    </w:p>
+    <w:p>
+      <w:pPr>
+        <w:pStyle w:val="ListParagraph"/>
+        <w:numPr>
+          <w:ilvl w:val="1"/>
+          <w:numId w:val="1"/>
+        </w:numPr>
+      </w:pPr>
+      <w:r>
+        <w:t>Maybe special ending for looking at it X amount of time without being seen.</w:t>
       </w:r>
     </w:p>
     <w:p>
@@ -635,7 +698,7 @@
 </file>
 
 <file path=word/numbering.xml><?xml version="1.0" encoding="utf-8"?>
-<w:numbering xmlns:wpc="http://schemas.microsoft.com/office/word/2010/wordprocessingCanvas" xmlns:cx="http://schemas.microsoft.com/office/drawing/2014/chartex" xmlns:cx1="http://schemas.microsoft.com/office/drawing/2015/9/8/chartex" xmlns:cx2="http://schemas.microsoft.com/office/drawing/2015/10/21/chartex" xmlns:cx3="http://schemas.microsoft.com/office/drawing/2016/5/9/chartex" xmlns:cx4="http://schemas.microsoft.com/office/drawing/2016/5/10/chartex" xmlns:cx5="http://schemas.microsoft.com/office/drawing/2016/5/11/chartex" xmlns:cx6="http://schemas.microsoft.com/office/drawing/2016/5/12/chartex" xmlns:cx7="http://schemas.microsoft.com/office/drawing/2016/5/13/chartex" xmlns:cx8="http://schemas.microsoft.com/office/drawing/2016/5/14/chartex" xmlns:mc="http://schemas.openxmlformats.org/markup-compatibility/2006" xmlns:aink="http://schemas.microsoft.com/office/drawing/2016/ink" xmlns:am3d="http://schemas.microsoft.com/office/drawing/2017/model3d" xmlns:o="urn:schemas-microsoft-com:office:office" xmlns:r="http://schemas.openxmlformats.org/officeDocument/2006/relationships" xmlns:m="http://schemas.openxmlformats.org/officeDocument/2006/math" xmlns:v="urn:schemas-microsoft-com:vml" xmlns:wp14="http://schemas.microsoft.com/office/word/2010/wordprocessingDrawing" xmlns:wp="http://schemas.openxmlformats.org/drawingml/2006/wordprocessingDrawing" xmlns:w10="urn:schemas-microsoft-com:office:word" xmlns:w="http://schemas.openxmlformats.org/wordprocessingml/2006/main" xmlns:w14="http://schemas.microsoft.com/office/word/2010/wordml" xmlns:w15="http://schemas.microsoft.com/office/word/2012/wordml" xmlns:w16se="http://schemas.microsoft.com/office/word/2015/wordml/symex" xmlns:wpg="http://schemas.microsoft.com/office/word/2010/wordprocessingGroup" xmlns:wpi="http://schemas.microsoft.com/office/word/2010/wordprocessingInk" xmlns:wne="http://schemas.microsoft.com/office/word/2006/wordml" xmlns:wps="http://schemas.microsoft.com/office/word/2010/wordprocessingShape" mc:Ignorable="w14 w15 w16se wp14">
+<w:numbering xmlns:wpc="http://schemas.microsoft.com/office/word/2010/wordprocessingCanvas" xmlns:cx="http://schemas.microsoft.com/office/drawing/2014/chartex" xmlns:cx1="http://schemas.microsoft.com/office/drawing/2015/9/8/chartex" xmlns:cx2="http://schemas.microsoft.com/office/drawing/2015/10/21/chartex" xmlns:cx3="http://schemas.microsoft.com/office/drawing/2016/5/9/chartex" xmlns:cx4="http://schemas.microsoft.com/office/drawing/2016/5/10/chartex" xmlns:cx5="http://schemas.microsoft.com/office/drawing/2016/5/11/chartex" xmlns:cx6="http://schemas.microsoft.com/office/drawing/2016/5/12/chartex" xmlns:cx7="http://schemas.microsoft.com/office/drawing/2016/5/13/chartex" xmlns:cx8="http://schemas.microsoft.com/office/drawing/2016/5/14/chartex" xmlns:mc="http://schemas.openxmlformats.org/markup-compatibility/2006" xmlns:aink="http://schemas.microsoft.com/office/drawing/2016/ink" xmlns:am3d="http://schemas.microsoft.com/office/drawing/2017/model3d" xmlns:o="urn:schemas-microsoft-com:office:office" xmlns:r="http://schemas.openxmlformats.org/officeDocument/2006/relationships" xmlns:m="http://schemas.openxmlformats.org/officeDocument/2006/math" xmlns:v="urn:schemas-microsoft-com:vml" xmlns:wp14="http://schemas.microsoft.com/office/word/2010/wordprocessingDrawing" xmlns:wp="http://schemas.openxmlformats.org/drawingml/2006/wordprocessingDrawing" xmlns:w10="urn:schemas-microsoft-com:office:word" xmlns:w="http://schemas.openxmlformats.org/wordprocessingml/2006/main" xmlns:w14="http://schemas.microsoft.com/office/word/2010/wordml" xmlns:w15="http://schemas.microsoft.com/office/word/2012/wordml" xmlns:w16cid="http://schemas.microsoft.com/office/word/2016/wordml/cid" xmlns:w16se="http://schemas.microsoft.com/office/word/2015/wordml/symex" xmlns:wpg="http://schemas.microsoft.com/office/word/2010/wordprocessingGroup" xmlns:wpi="http://schemas.microsoft.com/office/word/2010/wordprocessingInk" xmlns:wne="http://schemas.microsoft.com/office/word/2006/wordml" xmlns:wps="http://schemas.microsoft.com/office/word/2010/wordprocessingShape" mc:Ignorable="w14 w15 w16se w16cid wp14">
   <w:abstractNum w:abstractNumId="0" w15:restartNumberingAfterBreak="0">
     <w:nsid w:val="2D73454E"/>
     <w:multiLevelType w:val="hybridMultilevel"/>
@@ -755,7 +818,7 @@
 </file>
 
 <file path=word/styles.xml><?xml version="1.0" encoding="utf-8"?>
-<w:styles xmlns:mc="http://schemas.openxmlformats.org/markup-compatibility/2006" xmlns:r="http://schemas.openxmlformats.org/officeDocument/2006/relationships" xmlns:w="http://schemas.openxmlformats.org/wordprocessingml/2006/main" xmlns:w14="http://schemas.microsoft.com/office/word/2010/wordml" xmlns:w15="http://schemas.microsoft.com/office/word/2012/wordml" xmlns:w16se="http://schemas.microsoft.com/office/word/2015/wordml/symex" mc:Ignorable="w14 w15 w16se">
+<w:styles xmlns:mc="http://schemas.openxmlformats.org/markup-compatibility/2006" xmlns:r="http://schemas.openxmlformats.org/officeDocument/2006/relationships" xmlns:w="http://schemas.openxmlformats.org/wordprocessingml/2006/main" xmlns:w14="http://schemas.microsoft.com/office/word/2010/wordml" xmlns:w15="http://schemas.microsoft.com/office/word/2012/wordml" xmlns:w16cid="http://schemas.microsoft.com/office/word/2016/wordml/cid" xmlns:w16se="http://schemas.microsoft.com/office/word/2015/wordml/symex" mc:Ignorable="w14 w15 w16se w16cid">
   <w:docDefaults>
     <w:rPrDefault>
       <w:rPr>
@@ -877,6 +940,7 @@
     <w:lsdException w:name="HTML Sample" w:semiHidden="1" w:unhideWhenUsed="1"/>
     <w:lsdException w:name="HTML Typewriter" w:semiHidden="1" w:unhideWhenUsed="1"/>
     <w:lsdException w:name="HTML Variable" w:semiHidden="1" w:unhideWhenUsed="1"/>
+    <w:lsdException w:name="Normal Table" w:semiHidden="1" w:unhideWhenUsed="1"/>
     <w:lsdException w:name="annotation subject" w:semiHidden="1" w:unhideWhenUsed="1"/>
     <w:lsdException w:name="No List" w:semiHidden="1" w:unhideWhenUsed="1"/>
     <w:lsdException w:name="Outline List 1" w:semiHidden="1" w:unhideWhenUsed="1"/>
@@ -923,8 +987,10 @@
     <w:lsdException w:name="Table Subtle 2" w:semiHidden="1" w:unhideWhenUsed="1"/>
     <w:lsdException w:name="Table Web 1" w:semiHidden="1" w:unhideWhenUsed="1"/>
     <w:lsdException w:name="Table Web 2" w:semiHidden="1" w:unhideWhenUsed="1"/>
+    <w:lsdException w:name="Table Web 3" w:semiHidden="1" w:unhideWhenUsed="1"/>
     <w:lsdException w:name="Balloon Text" w:semiHidden="1" w:unhideWhenUsed="1"/>
     <w:lsdException w:name="Table Grid" w:uiPriority="39"/>
+    <w:lsdException w:name="Table Theme" w:semiHidden="1" w:unhideWhenUsed="1"/>
     <w:lsdException w:name="Placeholder Text" w:semiHidden="1"/>
     <w:lsdException w:name="No Spacing" w:uiPriority="1" w:qFormat="1"/>
     <w:lsdException w:name="Light Shading" w:uiPriority="60"/>

</xml_diff>

<commit_message>
Added a bed sheet to the player when they're in the bed, when they can peak out from. Fixed camera controls while in the bed, player no longer spins in circles.
</commit_message>
<xml_diff>
--- a/Documents/Something-In-The-Closet_Concept.docx
+++ b/Documents/Something-In-The-Closet_Concept.docx
@@ -566,27 +566,39 @@
       <w:pPr>
         <w:pStyle w:val="ListParagraph"/>
         <w:numPr>
-          <w:ilvl w:val="0"/>
-          <w:numId w:val="1"/>
-        </w:numPr>
-      </w:pPr>
-      <w:r>
-        <w:t>Make entering the bed a smoother transition</w:t>
-      </w:r>
-    </w:p>
-    <w:p>
-      <w:pPr>
-        <w:pStyle w:val="ListParagraph"/>
-        <w:numPr>
           <w:ilvl w:val="1"/>
           <w:numId w:val="1"/>
         </w:numPr>
       </w:pPr>
       <w:r>
-        <w:t>Done the sequencer now just needs adjustment.</w:t>
+        <w:t xml:space="preserve">Fix camera controls in the bed. </w:t>
       </w:r>
       <w:bookmarkStart w:id="0" w:name="_GoBack"/>
       <w:bookmarkEnd w:id="0"/>
+    </w:p>
+    <w:p>
+      <w:pPr>
+        <w:pStyle w:val="ListParagraph"/>
+        <w:numPr>
+          <w:ilvl w:val="0"/>
+          <w:numId w:val="1"/>
+        </w:numPr>
+      </w:pPr>
+      <w:r>
+        <w:t>Make entering the bed a smoother transition</w:t>
+      </w:r>
+    </w:p>
+    <w:p>
+      <w:pPr>
+        <w:pStyle w:val="ListParagraph"/>
+        <w:numPr>
+          <w:ilvl w:val="1"/>
+          <w:numId w:val="1"/>
+        </w:numPr>
+      </w:pPr>
+      <w:r>
+        <w:t>Done the sequencer now just needs adjustment.</w:t>
+      </w:r>
     </w:p>
     <w:p>
       <w:pPr>

</xml_diff>

<commit_message>
Monster will now patrol around the room randomly choosing from a set of way points until they see the player, if the player safely gets to their bed the monster will go back to patrolling.
</commit_message>
<xml_diff>
--- a/Documents/Something-In-The-Closet_Concept.docx
+++ b/Documents/Something-In-The-Closet_Concept.docx
@@ -559,7 +559,7 @@
         </w:numPr>
       </w:pPr>
       <w:r>
-        <w:t xml:space="preserve">User being able to move under the covers and peak. </w:t>
+        <w:t>Make entering the bed a smoother transition</w:t>
       </w:r>
     </w:p>
     <w:p>
@@ -571,46 +571,25 @@
         </w:numPr>
       </w:pPr>
       <w:r>
-        <w:t xml:space="preserve">Fix camera controls in the bed. </w:t>
+        <w:t>Done the sequencer now just needs adjustment.</w:t>
+      </w:r>
+    </w:p>
+    <w:p>
+      <w:pPr>
+        <w:pStyle w:val="ListParagraph"/>
+        <w:numPr>
+          <w:ilvl w:val="0"/>
+          <w:numId w:val="1"/>
+        </w:numPr>
+      </w:pPr>
+      <w:r>
+        <w:t>Add under cover visual effect.</w:t>
+      </w:r>
+      <w:r>
+        <w:t>d</w:t>
       </w:r>
       <w:bookmarkStart w:id="0" w:name="_GoBack"/>
       <w:bookmarkEnd w:id="0"/>
-    </w:p>
-    <w:p>
-      <w:pPr>
-        <w:pStyle w:val="ListParagraph"/>
-        <w:numPr>
-          <w:ilvl w:val="0"/>
-          <w:numId w:val="1"/>
-        </w:numPr>
-      </w:pPr>
-      <w:r>
-        <w:t>Make entering the bed a smoother transition</w:t>
-      </w:r>
-    </w:p>
-    <w:p>
-      <w:pPr>
-        <w:pStyle w:val="ListParagraph"/>
-        <w:numPr>
-          <w:ilvl w:val="1"/>
-          <w:numId w:val="1"/>
-        </w:numPr>
-      </w:pPr>
-      <w:r>
-        <w:t>Done the sequencer now just needs adjustment.</w:t>
-      </w:r>
-    </w:p>
-    <w:p>
-      <w:pPr>
-        <w:pStyle w:val="ListParagraph"/>
-        <w:numPr>
-          <w:ilvl w:val="0"/>
-          <w:numId w:val="1"/>
-        </w:numPr>
-      </w:pPr>
-      <w:r>
-        <w:t>Add under cover visual effect.</w:t>
-      </w:r>
     </w:p>
     <w:p>
       <w:pPr>

</xml_diff>